<commit_message>
complete the all proj
</commit_message>
<xml_diff>
--- a/InteriorDesign/InteriorDesign.Doc/项目开发步骤.docx
+++ b/InteriorDesign/InteriorDesign.Doc/项目开发步骤.docx
@@ -3,24 +3,11 @@
 <w:document xmlns:wpc="http://schemas.microsoft.com/office/word/2010/wordprocessingCanvas" xmlns:mc="http://schemas.openxmlformats.org/markup-compatibility/2006" xmlns:o="urn:schemas-microsoft-com:office:office" xmlns:r="http://schemas.openxmlformats.org/officeDocument/2006/relationships" xmlns:m="http://schemas.openxmlformats.org/officeDocument/2006/math" xmlns:v="urn:schemas-microsoft-com:vml" xmlns:wp14="http://schemas.microsoft.com/office/word/2010/wordprocessingDrawing" xmlns:wp="http://schemas.openxmlformats.org/drawingml/2006/wordprocessingDrawing" xmlns:w10="urn:schemas-microsoft-com:office:word" xmlns:w="http://schemas.openxmlformats.org/wordprocessingml/2006/main" xmlns:w14="http://schemas.microsoft.com/office/word/2010/wordml" xmlns:wpg="http://schemas.microsoft.com/office/word/2010/wordprocessingGroup" xmlns:wpi="http://schemas.microsoft.com/office/word/2010/wordprocessingInk" xmlns:wne="http://schemas.microsoft.com/office/word/2006/wordml" xmlns:wps="http://schemas.microsoft.com/office/word/2010/wordprocessingShape" mc:Ignorable="w14 wp14">
   <w:body>
     <w:p>
-      <w:pPr>
-        <w:rPr>
-          <w:rFonts w:hint="eastAsia"/>
-        </w:rPr>
-      </w:pPr>
-      <w:r>
-        <w:rPr>
-          <w:rFonts w:hint="eastAsia"/>
-        </w:rPr>
-        <w:t>项目开发步骤</w:t>
-      </w:r>
-      <w:bookmarkStart w:id="0" w:name="_GoBack"/>
-      <w:bookmarkEnd w:id="0"/>
-      <w:r>
-        <w:rPr>
-          <w:rFonts w:hint="eastAsia"/>
-        </w:rPr>
-        <w:t>：</w:t>
+      <w:r>
+        <w:rPr>
+          <w:rFonts w:hint="eastAsia"/>
+        </w:rPr>
+        <w:t>项目开发步骤：</w:t>
       </w:r>
     </w:p>
     <w:p>
@@ -30,9 +17,6 @@
           <w:ilvl w:val="0"/>
           <w:numId w:val="1"/>
         </w:numPr>
-        <w:rPr>
-          <w:rFonts w:hint="eastAsia"/>
-        </w:rPr>
       </w:pPr>
       <w:r>
         <w:rPr>
@@ -98,9 +82,6 @@
           <w:ilvl w:val="0"/>
           <w:numId w:val="1"/>
         </w:numPr>
-        <w:rPr>
-          <w:rFonts w:hint="eastAsia"/>
-        </w:rPr>
       </w:pPr>
       <w:r>
         <w:rPr>
@@ -280,9 +261,6 @@
           <w:ilvl w:val="0"/>
           <w:numId w:val="1"/>
         </w:numPr>
-        <w:rPr>
-          <w:rFonts w:hint="eastAsia"/>
-        </w:rPr>
       </w:pPr>
       <w:r>
         <w:rPr>
@@ -294,9 +272,6 @@
     <w:p>
       <w:pPr>
         <w:pStyle w:val="ListParagraph"/>
-        <w:rPr>
-          <w:rFonts w:hint="eastAsia"/>
-        </w:rPr>
       </w:pPr>
       <w:proofErr w:type="spellStart"/>
       <w:r>
@@ -356,15 +331,9 @@
     <w:p>
       <w:pPr>
         <w:pStyle w:val="ListParagraph"/>
-        <w:rPr>
-          <w:rFonts w:hint="eastAsia"/>
-        </w:rPr>
-      </w:pPr>
-      <w:r>
-        <w:t>Repository</w:t>
-      </w:r>
-      <w:r>
-        <w:t xml:space="preserve"> </w:t>
+      </w:pPr>
+      <w:r>
+        <w:t xml:space="preserve">Repository </w:t>
       </w:r>
       <w:r>
         <w:sym w:font="Wingdings" w:char="F0E0"/>
@@ -411,33 +380,76 @@
     <w:p>
       <w:pPr>
         <w:pStyle w:val="ListParagraph"/>
-        <w:rPr>
-          <w:rFonts w:hint="eastAsia"/>
-        </w:rPr>
-      </w:pPr>
-      <w:r>
-        <w:t>Controllers</w:t>
-      </w:r>
-      <w:r>
+      </w:pPr>
+      <w:r>
+        <w:t xml:space="preserve">Controllers </w:t>
+      </w:r>
+      <w:r>
+        <w:sym w:font="Wingdings" w:char="F0E0"/>
+      </w:r>
+      <w:proofErr w:type="spellStart"/>
+      <w:r>
+        <w:rPr>
+          <w:rFonts w:ascii="Consolas" w:hAnsi="Consolas" w:cs="Consolas"/>
+          <w:color w:val="000000"/>
+          <w:sz w:val="21"/>
+          <w:szCs w:val="21"/>
+          <w:highlight w:val="white"/>
+        </w:rPr>
+        <w:t>InteriorDesign.Common.Controllers.Controllers.End</w:t>
+      </w:r>
+      <w:proofErr w:type="spellEnd"/>
+      <w:proofErr w:type="gramStart"/>
+      <w:r>
+        <w:rPr>
+          <w:rFonts w:hint="eastAsia"/>
+        </w:rPr>
+        <w:t>;</w:t>
+      </w:r>
+      <w:r>
+        <w:rPr>
+          <w:rFonts w:hint="eastAsia"/>
+        </w:rPr>
+        <w:t>如果一个控制器前台也用到的话</w:t>
+      </w:r>
+      <w:proofErr w:type="gramEnd"/>
+      <w:r>
+        <w:rPr>
+          <w:rFonts w:hint="eastAsia"/>
+        </w:rPr>
+        <w:t>，在</w:t>
+      </w:r>
+      <w:proofErr w:type="spellStart"/>
+      <w:r>
+        <w:rPr>
+          <w:rFonts w:ascii="Consolas" w:hAnsi="Consolas" w:cs="Consolas"/>
+          <w:color w:val="000000"/>
+          <w:sz w:val="21"/>
+          <w:szCs w:val="21"/>
+          <w:highlight w:val="white"/>
+        </w:rPr>
+        <w:t>InteriorDesign.Common.Controllers.Controllers.Front</w:t>
+      </w:r>
+      <w:proofErr w:type="spellEnd"/>
+      <w:r>
+        <w:rPr>
+          <w:rFonts w:hint="eastAsia"/>
+        </w:rPr>
         <w:t xml:space="preserve"> </w:t>
       </w:r>
       <w:r>
-        <w:sym w:font="Wingdings" w:char="F0E0"/>
-      </w:r>
-      <w:proofErr w:type="spellStart"/>
-      <w:r>
-        <w:t>InteriorDesign.Controllers.Common</w:t>
-      </w:r>
-      <w:proofErr w:type="spellEnd"/>
-      <w:proofErr w:type="gramStart"/>
-      <w:r>
-        <w:rPr>
-          <w:rFonts w:hint="eastAsia"/>
-        </w:rPr>
-        <w:t>;[</w:t>
-      </w:r>
-      <w:proofErr w:type="spellStart"/>
-      <w:proofErr w:type="gramEnd"/>
+        <w:rPr>
+          <w:rFonts w:hint="eastAsia"/>
+        </w:rPr>
+        <w:t>文件夹里面添加。</w:t>
+      </w:r>
+      <w:r>
+        <w:rPr>
+          <w:rFonts w:hint="eastAsia"/>
+        </w:rPr>
+        <w:t>[</w:t>
+      </w:r>
+      <w:proofErr w:type="spellStart"/>
       <w:r>
         <w:rPr>
           <w:rFonts w:ascii="Consolas" w:hAnsi="Consolas" w:cs="Consolas"/>
@@ -459,9 +471,6 @@
     <w:p>
       <w:pPr>
         <w:pStyle w:val="ListParagraph"/>
-        <w:rPr>
-          <w:rFonts w:hint="eastAsia"/>
-        </w:rPr>
       </w:pPr>
       <w:proofErr w:type="gramStart"/>
       <w:r>
@@ -487,6 +496,12 @@
       <w:r>
         <w:t>InteriorDesign</w:t>
       </w:r>
+      <w:r>
+        <w:rPr>
+          <w:rFonts w:hint="eastAsia"/>
+        </w:rPr>
+        <w:t>.Common</w:t>
+      </w:r>
       <w:proofErr w:type="spellEnd"/>
       <w:r>
         <w:rPr>
@@ -534,18 +549,32 @@
       </w:r>
       <w:proofErr w:type="spellStart"/>
       <w:r>
-        <w:t>InteriorDesign.End</w:t>
-      </w:r>
-      <w:proofErr w:type="spellEnd"/>
-      <w:r>
-        <w:rPr>
-          <w:rFonts w:hint="eastAsia"/>
-        </w:rPr>
-        <w:t>[</w:t>
+        <w:t>InteriorDesign</w:t>
+      </w:r>
+      <w:r>
+        <w:rPr>
+          <w:rFonts w:hint="eastAsia"/>
+        </w:rPr>
+        <w:t>.Common</w:t>
+      </w:r>
+      <w:proofErr w:type="spellEnd"/>
+      <w:r>
+        <w:rPr>
+          <w:rFonts w:hint="eastAsia"/>
+        </w:rPr>
+        <w:t xml:space="preserve"> .</w:t>
+      </w:r>
+      <w:proofErr w:type="spellStart"/>
+      <w:r>
+        <w:rPr>
+          <w:rFonts w:hint="eastAsia"/>
+        </w:rPr>
+        <w:t>Areas.AdminEnd.</w:t>
       </w:r>
       <w:r>
         <w:t>Views</w:t>
       </w:r>
+      <w:proofErr w:type="spellEnd"/>
       <w:r>
         <w:rPr>
           <w:rFonts w:hint="eastAsia"/>
@@ -578,7 +607,7 @@
         <w:rPr>
           <w:rFonts w:hint="eastAsia"/>
         </w:rPr>
-        <w:t>]}</w:t>
+        <w:t>]</w:t>
       </w:r>
     </w:p>
     <w:p>
@@ -588,9 +617,6 @@
           <w:ilvl w:val="0"/>
           <w:numId w:val="1"/>
         </w:numPr>
-        <w:rPr>
-          <w:rFonts w:hint="eastAsia"/>
-        </w:rPr>
       </w:pPr>
       <w:r>
         <w:rPr>
@@ -682,6 +708,8 @@
         </w:rPr>
         <w:t>里面。</w:t>
       </w:r>
+      <w:bookmarkStart w:id="0" w:name="_GoBack"/>
+      <w:bookmarkEnd w:id="0"/>
     </w:p>
     <w:p>
       <w:pPr>
@@ -690,9 +718,6 @@
           <w:ilvl w:val="0"/>
           <w:numId w:val="1"/>
         </w:numPr>
-        <w:rPr>
-          <w:rFonts w:hint="eastAsia"/>
-        </w:rPr>
       </w:pPr>
       <w:r>
         <w:rPr>
@@ -746,9 +771,6 @@
           <w:ilvl w:val="0"/>
           <w:numId w:val="1"/>
         </w:numPr>
-        <w:rPr>
-          <w:rFonts w:hint="eastAsia"/>
-        </w:rPr>
       </w:pPr>
       <w:r>
         <w:rPr>

</xml_diff>